<commit_message>
Copy Files From Source Repo (2025-05-10 17:03)
</commit_message>
<xml_diff>
--- a/ResourceFiles/Delivery_Drone_Press_Release.docx
+++ b/ResourceFiles/Delivery_Drone_Press_Release.docx
@@ -1,204 +1,47 @@
 
 <file path=word/document.xml><?xml version="1.0" encoding="utf-8"?>
-<w:document xmlns:wpc="http://schemas.microsoft.com/office/word/2010/wordprocessingCanvas" xmlns:cx="http://schemas.microsoft.com/office/drawing/2014/chartex" xmlns:cx1="http://schemas.microsoft.com/office/drawing/2015/9/8/chartex" xmlns:cx2="http://schemas.microsoft.com/office/drawing/2015/10/21/chartex" xmlns:cx3="http://schemas.microsoft.com/office/drawing/2016/5/9/chartex" xmlns:cx4="http://schemas.microsoft.com/office/drawing/2016/5/10/chartex" xmlns:cx5="http://schemas.microsoft.com/office/drawing/2016/5/11/chartex" xmlns:mc="http://schemas.openxmlformats.org/markup-compatibility/2006" xmlns:o="urn:schemas-microsoft-com:office:office" xmlns:r="http://schemas.openxmlformats.org/officeDocument/2006/relationships" xmlns:m="http://schemas.openxmlformats.org/officeDocument/2006/math" xmlns:v="urn:schemas-microsoft-com:vml" xmlns:wp14="http://schemas.microsoft.com/office/word/2010/wordprocessingDrawing" xmlns:wp="http://schemas.openxmlformats.org/drawingml/2006/wordprocessingDrawing" xmlns:w10="urn:schemas-microsoft-com:office:word" xmlns:w="http://schemas.openxmlformats.org/wordprocessingml/2006/main" xmlns:w14="http://schemas.microsoft.com/office/word/2010/wordml" xmlns:w15="http://schemas.microsoft.com/office/word/2012/wordml" xmlns:wne="http://schemas.microsoft.com/office/word/2006/wordml" xmlns:w16cid="http://schemas.microsoft.com/office/word/2016/wordml/cid" xmlns:w16se="http://schemas.microsoft.com/office/word/2015/wordml/symex" xmlns:wpg="http://schemas.microsoft.com/office/word/2010/wordprocessingGroup" xmlns:wpi="http://schemas.microsoft.com/office/word/2010/wordprocessingInk" xmlns:wps="http://schemas.microsoft.com/office/word/2010/wordprocessingShape" mc:Ignorable="w14 w15 wp14 w16se w16cid">
-  <!-- Generated by Aspose.Words for Java 23.6.0 -->
+<w:document xmlns:wpc="http://schemas.microsoft.com/office/word/2010/wordprocessingCanvas" xmlns:cx="http://schemas.microsoft.com/office/drawing/2014/chartex" xmlns:cx1="http://schemas.microsoft.com/office/drawing/2015/9/8/chartex" xmlns:cx2="http://schemas.microsoft.com/office/drawing/2015/10/21/chartex" xmlns:cx3="http://schemas.microsoft.com/office/drawing/2016/5/9/chartex" xmlns:cx4="http://schemas.microsoft.com/office/drawing/2016/5/10/chartex" xmlns:cx5="http://schemas.microsoft.com/office/drawing/2016/5/11/chartex" xmlns:cx6="http://schemas.microsoft.com/office/drawing/2016/5/12/chartex" xmlns:cx7="http://schemas.microsoft.com/office/drawing/2016/5/13/chartex" xmlns:cx8="http://schemas.microsoft.com/office/drawing/2016/5/14/chartex" xmlns:mc="http://schemas.openxmlformats.org/markup-compatibility/2006" xmlns:aink="http://schemas.microsoft.com/office/drawing/2016/ink" xmlns:am3d="http://schemas.microsoft.com/office/drawing/2017/model3d" xmlns:o="urn:schemas-microsoft-com:office:office" xmlns:oel="http://schemas.microsoft.com/office/2019/extlst" xmlns:r="http://schemas.openxmlformats.org/officeDocument/2006/relationships" xmlns:m="http://schemas.openxmlformats.org/officeDocument/2006/math" xmlns:v="urn:schemas-microsoft-com:vml" xmlns:wp14="http://schemas.microsoft.com/office/word/2010/wordprocessingDrawing" xmlns:wp="http://schemas.openxmlformats.org/drawingml/2006/wordprocessingDrawing" xmlns:w10="urn:schemas-microsoft-com:office:word" xmlns:w="http://schemas.openxmlformats.org/wordprocessingml/2006/main" xmlns:w14="http://schemas.microsoft.com/office/word/2010/wordml" xmlns:w15="http://schemas.microsoft.com/office/word/2012/wordml" xmlns:w16cex="http://schemas.microsoft.com/office/word/2018/wordml/cex" xmlns:w16cid="http://schemas.microsoft.com/office/word/2016/wordml/cid" xmlns:w16="http://schemas.microsoft.com/office/word/2018/wordml" xmlns:w16du="http://schemas.microsoft.com/office/word/2023/wordml/word16du" xmlns:w16sdtdh="http://schemas.microsoft.com/office/word/2020/wordml/sdtdatahash" xmlns:w16sdtfl="http://schemas.microsoft.com/office/word/2024/wordml/sdtformatlock" xmlns:w16se="http://schemas.microsoft.com/office/word/2015/wordml/symex" xmlns:wpg="http://schemas.microsoft.com/office/word/2010/wordprocessingGroup" xmlns:wpi="http://schemas.microsoft.com/office/word/2010/wordprocessingInk" xmlns:wne="http://schemas.microsoft.com/office/word/2006/wordml" xmlns:wps="http://schemas.microsoft.com/office/word/2010/wordprocessingShape" mc:Ignorable="w14 w15 w16se w16cid w16 w16cex w16sdtdh w16sdtfl w16du wp14">
   <w:body>
     <w:p>
       <w:pPr>
         <w:pStyle w:val="Title"/>
-        <w:bidi w:val="0"/>
-      </w:pPr>
-      <w:r>
-        <w:rPr>
-          <w:rStyle w:val="DefaultParagraphFont"/>
-          <w:rFonts w:ascii="Aptos Display" w:eastAsia="Aptos Display" w:hAnsi="Aptos Display" w:cs="Times New Roman"/>
-          <w:b w:val="0"/>
-          <w:bCs w:val="0"/>
-          <w:i w:val="0"/>
-          <w:iCs w:val="0"/>
-          <w:caps w:val="0"/>
-          <w:smallCaps w:val="0"/>
-          <w:strike w:val="0"/>
-          <w:dstrike w:val="0"/>
-          <w:outline w:val="0"/>
-          <w:shadow w:val="0"/>
-          <w:emboss w:val="0"/>
-          <w:imprint w:val="0"/>
-          <w:noProof w:val="0"/>
-          <w:vanish w:val="0"/>
-          <w:color w:val="auto"/>
-          <w:spacing w:val="0"/>
-          <w:w w:val="100"/>
-          <w:kern w:val="28"/>
-          <w:position w:val="0"/>
-          <w:sz w:val="56"/>
-          <w:szCs w:val="56"/>
-          <w:highlight w:val="none"/>
-          <w:u w:val="none" w:color="auto"/>
-          <w:bdr w:val="none" w:sz="0" w:space="0" w:color="auto"/>
-          <w:shd w:val="clear" w:color="auto" w:fill="auto"/>
-          <w:vertAlign w:val="baseline"/>
-          <w:rtl w:val="0"/>
-          <w:cs w:val="0"/>
-          <w:lang w:val="pt-BR" w:eastAsia="ja-JP" w:bidi="ar-SA"/>
-        </w:rPr>
-        <w:t>ReleCloud anuncia o lançamento de um novo drone de entrega</w:t>
+      </w:pPr>
+      <w:proofErr w:type="spellStart"/>
+      <w:r>
+        <w:t>ReleCloud</w:t>
+      </w:r>
+      <w:proofErr w:type="spellEnd"/>
+      <w:r>
+        <w:t xml:space="preserve"> Announces the Launch of a New Delivery Drone</w:t>
       </w:r>
     </w:p>
     <w:p>
       <w:pPr>
         <w:pStyle w:val="Subtitle"/>
-        <w:bidi w:val="0"/>
-      </w:pPr>
-      <w:r>
-        <w:rPr>
-          <w:rStyle w:val="DefaultParagraphFont"/>
-          <w:rFonts w:ascii="Aptos" w:eastAsia="Aptos" w:hAnsi="Aptos" w:cs="Times New Roman"/>
-          <w:b w:val="0"/>
-          <w:bCs w:val="0"/>
-          <w:i w:val="0"/>
-          <w:iCs w:val="0"/>
-          <w:caps w:val="0"/>
-          <w:smallCaps w:val="0"/>
-          <w:strike w:val="0"/>
-          <w:dstrike w:val="0"/>
-          <w:outline w:val="0"/>
-          <w:shadow w:val="0"/>
-          <w:emboss w:val="0"/>
-          <w:imprint w:val="0"/>
-          <w:noProof w:val="0"/>
-          <w:vanish w:val="0"/>
-          <w:color w:val="595959"/>
-          <w:spacing w:val="0"/>
-          <w:w w:val="100"/>
-          <w:kern w:val="0"/>
-          <w:position w:val="0"/>
-          <w:sz w:val="28"/>
-          <w:szCs w:val="28"/>
-          <w:highlight w:val="none"/>
-          <w:u w:val="none" w:color="auto"/>
-          <w:bdr w:val="none" w:sz="0" w:space="0" w:color="auto"/>
-          <w:shd w:val="clear" w:color="auto" w:fill="auto"/>
-          <w:vertAlign w:val="baseline"/>
-          <w:rtl w:val="0"/>
-          <w:cs w:val="0"/>
-          <w:lang w:val="pt-BR" w:eastAsia="ja-JP" w:bidi="ar-SA"/>
-        </w:rPr>
-        <w:t>O drone inovador oferecerá opções de entrega mais rápidas, seguras e ecológicas para os clientes</w:t>
+      </w:pPr>
+      <w:r>
+        <w:t>The innovative drone will offer faster, safer, and greener delivery options for customers</w:t>
       </w:r>
     </w:p>
     <w:p>
       <w:pPr>
         <w:pStyle w:val="Heading1"/>
-        <w:bidi w:val="0"/>
-      </w:pPr>
-      <w:r>
-        <w:rPr>
-          <w:rStyle w:val="DefaultParagraphFont"/>
-          <w:rFonts w:ascii="Aptos Display" w:eastAsia="Aptos Display" w:hAnsi="Aptos Display" w:cs="Times New Roman"/>
-          <w:b w:val="0"/>
-          <w:bCs w:val="0"/>
-          <w:i w:val="0"/>
-          <w:iCs w:val="0"/>
-          <w:caps w:val="0"/>
-          <w:smallCaps w:val="0"/>
-          <w:strike w:val="0"/>
-          <w:dstrike w:val="0"/>
-          <w:outline w:val="0"/>
-          <w:shadow w:val="0"/>
-          <w:emboss w:val="0"/>
-          <w:imprint w:val="0"/>
-          <w:noProof w:val="0"/>
-          <w:vanish w:val="0"/>
-          <w:color w:val="0F4761"/>
-          <w:spacing w:val="0"/>
-          <w:w w:val="100"/>
-          <w:kern w:val="0"/>
-          <w:position w:val="0"/>
-          <w:sz w:val="40"/>
-          <w:szCs w:val="40"/>
-          <w:highlight w:val="none"/>
-          <w:u w:val="none" w:color="auto"/>
-          <w:bdr w:val="none" w:sz="0" w:space="0" w:color="auto"/>
-          <w:shd w:val="clear" w:color="auto" w:fill="auto"/>
-          <w:vertAlign w:val="baseline"/>
-          <w:rtl w:val="0"/>
-          <w:cs w:val="0"/>
-          <w:lang w:val="pt-BR" w:eastAsia="ja-JP" w:bidi="ar-SA"/>
-        </w:rPr>
-        <w:t>A ReleCloud, empresa líder em computação em nuvem e comércio eletrônico, anunciou o lançamento de um novo drone de entrega que revolucionará a experiência de compra online.</w:t>
-      </w:r>
-      <w:r>
-        <w:rPr>
-          <w:rStyle w:val="DefaultParagraphFont"/>
-          <w:rFonts w:ascii="Aptos Display" w:eastAsia="Aptos Display" w:hAnsi="Aptos Display" w:cs="Times New Roman"/>
-          <w:b w:val="0"/>
-          <w:bCs w:val="0"/>
-          <w:i w:val="0"/>
-          <w:iCs w:val="0"/>
-          <w:caps w:val="0"/>
-          <w:smallCaps w:val="0"/>
-          <w:strike w:val="0"/>
-          <w:dstrike w:val="0"/>
-          <w:outline w:val="0"/>
-          <w:shadow w:val="0"/>
-          <w:emboss w:val="0"/>
-          <w:imprint w:val="0"/>
-          <w:noProof w:val="0"/>
-          <w:vanish w:val="0"/>
-          <w:color w:val="0F4761"/>
-          <w:spacing w:val="0"/>
-          <w:w w:val="100"/>
-          <w:kern w:val="0"/>
-          <w:position w:val="0"/>
-          <w:sz w:val="40"/>
-          <w:szCs w:val="40"/>
-          <w:highlight w:val="none"/>
-          <w:u w:val="none" w:color="auto"/>
-          <w:bdr w:val="none" w:sz="0" w:space="0" w:color="auto"/>
-          <w:shd w:val="clear" w:color="auto" w:fill="auto"/>
-          <w:vertAlign w:val="baseline"/>
-          <w:rtl w:val="0"/>
-          <w:cs w:val="0"/>
-          <w:lang w:val="pt-BR" w:eastAsia="ja-JP" w:bidi="ar-SA"/>
-        </w:rPr>
-        <w:t xml:space="preserve"> </w:t>
-      </w:r>
-      <w:r>
-        <w:rPr>
-          <w:rStyle w:val="DefaultParagraphFont"/>
-          <w:rFonts w:ascii="Aptos Display" w:eastAsia="Aptos Display" w:hAnsi="Aptos Display" w:cs="Times New Roman"/>
-          <w:b w:val="0"/>
-          <w:bCs w:val="0"/>
-          <w:i w:val="0"/>
-          <w:iCs w:val="0"/>
-          <w:caps w:val="0"/>
-          <w:smallCaps w:val="0"/>
-          <w:strike w:val="0"/>
-          <w:dstrike w:val="0"/>
-          <w:outline w:val="0"/>
-          <w:shadow w:val="0"/>
-          <w:emboss w:val="0"/>
-          <w:imprint w:val="0"/>
-          <w:noProof w:val="0"/>
-          <w:vanish w:val="0"/>
-          <w:color w:val="0F4761"/>
-          <w:spacing w:val="0"/>
-          <w:w w:val="100"/>
-          <w:kern w:val="0"/>
-          <w:position w:val="0"/>
-          <w:sz w:val="40"/>
-          <w:szCs w:val="40"/>
-          <w:highlight w:val="none"/>
-          <w:u w:val="none" w:color="auto"/>
-          <w:bdr w:val="none" w:sz="0" w:space="0" w:color="auto"/>
-          <w:shd w:val="clear" w:color="auto" w:fill="auto"/>
-          <w:vertAlign w:val="baseline"/>
-          <w:rtl w:val="0"/>
-          <w:cs w:val="0"/>
-          <w:lang w:val="pt-BR" w:eastAsia="ja-JP" w:bidi="ar-SA"/>
-        </w:rPr>
-        <w:t>O drone, chamado ReleFly, estará disponível para os clientes no verão de 2024 e oferecerá opções de entrega mais rápidas, seguras e ecológicas.</w:t>
+      </w:pPr>
+      <w:proofErr w:type="spellStart"/>
+      <w:r>
+        <w:t>ReleCloud</w:t>
+      </w:r>
+      <w:proofErr w:type="spellEnd"/>
+      <w:r>
+        <w:t xml:space="preserve">, a leading cloud computing and e-commerce company, has announced the launch of a new delivery drone that will revolutionize the online shopping experience. The drone, named </w:t>
+      </w:r>
+      <w:proofErr w:type="spellStart"/>
+      <w:r>
+        <w:t>ReleFly</w:t>
+      </w:r>
+      <w:proofErr w:type="spellEnd"/>
+      <w:r>
+        <w:t>, will be available for customers in summer 2024 and will offer faster, safer, and greener delivery options.</w:t>
       </w:r>
     </w:p>
     <w:p>
@@ -208,43 +51,14 @@
           <w:ilvl w:val="0"/>
           <w:numId w:val="1"/>
         </w:numPr>
-        <w:bidi w:val="0"/>
-      </w:pPr>
-      <w:r>
-        <w:rPr>
-          <w:rStyle w:val="DefaultParagraphFont"/>
-          <w:rFonts w:ascii="Aptos" w:eastAsia="Aptos" w:hAnsi="Aptos" w:cs="Arial"/>
-          <w:b w:val="0"/>
-          <w:bCs w:val="0"/>
-          <w:i w:val="0"/>
-          <w:iCs w:val="0"/>
-          <w:caps w:val="0"/>
-          <w:smallCaps w:val="0"/>
-          <w:strike w:val="0"/>
-          <w:dstrike w:val="0"/>
-          <w:outline w:val="0"/>
-          <w:shadow w:val="0"/>
-          <w:emboss w:val="0"/>
-          <w:imprint w:val="0"/>
-          <w:noProof w:val="0"/>
-          <w:vanish w:val="0"/>
-          <w:color w:val="auto"/>
-          <w:spacing w:val="0"/>
-          <w:w w:val="100"/>
-          <w:kern w:val="0"/>
-          <w:position w:val="0"/>
-          <w:sz w:val="24"/>
-          <w:szCs w:val="24"/>
-          <w:highlight w:val="none"/>
-          <w:u w:val="none" w:color="auto"/>
-          <w:bdr w:val="none" w:sz="0" w:space="0" w:color="auto"/>
-          <w:shd w:val="clear" w:color="auto" w:fill="auto"/>
-          <w:vertAlign w:val="baseline"/>
-          <w:rtl w:val="0"/>
-          <w:cs w:val="0"/>
-          <w:lang w:val="pt-BR" w:eastAsia="ja-JP" w:bidi="ar-SA"/>
-        </w:rPr>
-        <w:t>O ReleFly é um drone leve, autônomo e elétrico que pode transportar pacotes de até 5 kg e voar até 25 km com uma única carga.</w:t>
+      </w:pPr>
+      <w:proofErr w:type="spellStart"/>
+      <w:r>
+        <w:t>ReleFly</w:t>
+      </w:r>
+      <w:proofErr w:type="spellEnd"/>
+      <w:r>
+        <w:t xml:space="preserve"> is a lightweight, autonomous, and electric drone that can carry packages up to 5 kg and fly up to 25 km in a single charge.</w:t>
       </w:r>
     </w:p>
     <w:p>
@@ -254,115 +68,14 @@
           <w:ilvl w:val="0"/>
           <w:numId w:val="1"/>
         </w:numPr>
-        <w:bidi w:val="0"/>
-      </w:pPr>
-      <w:r>
-        <w:rPr>
-          <w:rStyle w:val="DefaultParagraphFont"/>
-          <w:rFonts w:ascii="Aptos" w:eastAsia="Aptos" w:hAnsi="Aptos" w:cs="Arial"/>
-          <w:b w:val="0"/>
-          <w:bCs w:val="0"/>
-          <w:i w:val="0"/>
-          <w:iCs w:val="0"/>
-          <w:caps w:val="0"/>
-          <w:smallCaps w:val="0"/>
-          <w:strike w:val="0"/>
-          <w:dstrike w:val="0"/>
-          <w:outline w:val="0"/>
-          <w:shadow w:val="0"/>
-          <w:emboss w:val="0"/>
-          <w:imprint w:val="0"/>
-          <w:noProof w:val="0"/>
-          <w:vanish w:val="0"/>
-          <w:color w:val="auto"/>
-          <w:spacing w:val="0"/>
-          <w:w w:val="100"/>
-          <w:kern w:val="0"/>
-          <w:position w:val="0"/>
-          <w:sz w:val="24"/>
-          <w:szCs w:val="24"/>
-          <w:highlight w:val="none"/>
-          <w:u w:val="none" w:color="auto"/>
-          <w:bdr w:val="none" w:sz="0" w:space="0" w:color="auto"/>
-          <w:shd w:val="clear" w:color="auto" w:fill="auto"/>
-          <w:vertAlign w:val="baseline"/>
-          <w:rtl w:val="0"/>
-          <w:cs w:val="0"/>
-          <w:lang w:val="pt-BR" w:eastAsia="ja-JP" w:bidi="ar-SA"/>
-        </w:rPr>
-        <w:t>O ReleFly usa inteligência artificial avançada e visão computacional para navegar em ambientes urbanos complexos e evitar obstáculos.</w:t>
-      </w:r>
-      <w:r>
-        <w:rPr>
-          <w:rStyle w:val="DefaultParagraphFont"/>
-          <w:rFonts w:ascii="Aptos" w:eastAsia="Aptos" w:hAnsi="Aptos" w:cs="Arial"/>
-          <w:b w:val="0"/>
-          <w:bCs w:val="0"/>
-          <w:i w:val="0"/>
-          <w:iCs w:val="0"/>
-          <w:caps w:val="0"/>
-          <w:smallCaps w:val="0"/>
-          <w:strike w:val="0"/>
-          <w:dstrike w:val="0"/>
-          <w:outline w:val="0"/>
-          <w:shadow w:val="0"/>
-          <w:emboss w:val="0"/>
-          <w:imprint w:val="0"/>
-          <w:noProof w:val="0"/>
-          <w:vanish w:val="0"/>
-          <w:color w:val="auto"/>
-          <w:spacing w:val="0"/>
-          <w:w w:val="100"/>
-          <w:kern w:val="0"/>
-          <w:position w:val="0"/>
-          <w:sz w:val="24"/>
-          <w:szCs w:val="24"/>
-          <w:highlight w:val="none"/>
-          <w:u w:val="none" w:color="auto"/>
-          <w:bdr w:val="none" w:sz="0" w:space="0" w:color="auto"/>
-          <w:shd w:val="clear" w:color="auto" w:fill="auto"/>
-          <w:vertAlign w:val="baseline"/>
-          <w:rtl w:val="0"/>
-          <w:cs w:val="0"/>
-          <w:lang w:val="pt-BR" w:eastAsia="ja-JP" w:bidi="ar-SA"/>
-        </w:rPr>
-        <w:t xml:space="preserve"> </w:t>
-      </w:r>
-      <w:r>
-        <w:rPr>
-          <w:rStyle w:val="DefaultParagraphFont"/>
-          <w:rFonts w:ascii="Aptos" w:eastAsia="Aptos" w:hAnsi="Aptos" w:cs="Arial"/>
-          <w:b w:val="0"/>
-          <w:bCs w:val="0"/>
-          <w:i w:val="0"/>
-          <w:iCs w:val="0"/>
-          <w:caps w:val="0"/>
-          <w:smallCaps w:val="0"/>
-          <w:strike w:val="0"/>
-          <w:dstrike w:val="0"/>
-          <w:outline w:val="0"/>
-          <w:shadow w:val="0"/>
-          <w:emboss w:val="0"/>
-          <w:imprint w:val="0"/>
-          <w:noProof w:val="0"/>
-          <w:vanish w:val="0"/>
-          <w:color w:val="auto"/>
-          <w:spacing w:val="0"/>
-          <w:w w:val="100"/>
-          <w:kern w:val="0"/>
-          <w:position w:val="0"/>
-          <w:sz w:val="24"/>
-          <w:szCs w:val="24"/>
-          <w:highlight w:val="none"/>
-          <w:u w:val="none" w:color="auto"/>
-          <w:bdr w:val="none" w:sz="0" w:space="0" w:color="auto"/>
-          <w:shd w:val="clear" w:color="auto" w:fill="auto"/>
-          <w:vertAlign w:val="baseline"/>
-          <w:rtl w:val="0"/>
-          <w:cs w:val="0"/>
-          <w:lang w:val="pt-BR" w:eastAsia="ja-JP" w:bidi="ar-SA"/>
-        </w:rPr>
-        <w:t>Ele também pode se comunicar com outros drones e sistemas de tráfego para garantir uma entrega segura e eficiente.</w:t>
+      </w:pPr>
+      <w:proofErr w:type="spellStart"/>
+      <w:r>
+        <w:t>ReleFly</w:t>
+      </w:r>
+      <w:proofErr w:type="spellEnd"/>
+      <w:r>
+        <w:t xml:space="preserve"> uses advanced artificial intelligence and computer vision to navigate complex urban environments and avoid obstacles. It can also communicate with other drones and traffic systems to ensure safe and efficient delivery.</w:t>
       </w:r>
     </w:p>
     <w:p>
@@ -372,373 +85,60 @@
           <w:ilvl w:val="0"/>
           <w:numId w:val="1"/>
         </w:numPr>
-        <w:bidi w:val="0"/>
-      </w:pPr>
-      <w:r>
-        <w:rPr>
-          <w:rStyle w:val="DefaultParagraphFont"/>
-          <w:rFonts w:ascii="Aptos" w:eastAsia="Aptos" w:hAnsi="Aptos" w:cs="Arial"/>
-          <w:b w:val="0"/>
-          <w:bCs w:val="0"/>
-          <w:i w:val="0"/>
-          <w:iCs w:val="0"/>
-          <w:caps w:val="0"/>
-          <w:smallCaps w:val="0"/>
-          <w:strike w:val="0"/>
-          <w:dstrike w:val="0"/>
-          <w:outline w:val="0"/>
-          <w:shadow w:val="0"/>
-          <w:emboss w:val="0"/>
-          <w:imprint w:val="0"/>
-          <w:noProof w:val="0"/>
-          <w:vanish w:val="0"/>
-          <w:color w:val="auto"/>
-          <w:spacing w:val="0"/>
-          <w:w w:val="100"/>
-          <w:kern w:val="0"/>
-          <w:position w:val="0"/>
-          <w:sz w:val="24"/>
-          <w:szCs w:val="24"/>
-          <w:highlight w:val="none"/>
-          <w:u w:val="none" w:color="auto"/>
-          <w:bdr w:val="none" w:sz="0" w:space="0" w:color="auto"/>
-          <w:shd w:val="clear" w:color="auto" w:fill="auto"/>
-          <w:vertAlign w:val="baseline"/>
-          <w:rtl w:val="0"/>
-          <w:cs w:val="0"/>
-          <w:lang w:val="pt-BR" w:eastAsia="ja-JP" w:bidi="ar-SA"/>
-        </w:rPr>
-        <w:t>O ReleFly foi projetado para reduzir as emissões de carbono e a poluição sonora usando energia renovável e hélices silenciosas.</w:t>
-      </w:r>
-      <w:r>
-        <w:rPr>
-          <w:rStyle w:val="DefaultParagraphFont"/>
-          <w:rFonts w:ascii="Aptos" w:eastAsia="Aptos" w:hAnsi="Aptos" w:cs="Arial"/>
-          <w:b w:val="0"/>
-          <w:bCs w:val="0"/>
-          <w:i w:val="0"/>
-          <w:iCs w:val="0"/>
-          <w:caps w:val="0"/>
-          <w:smallCaps w:val="0"/>
-          <w:strike w:val="0"/>
-          <w:dstrike w:val="0"/>
-          <w:outline w:val="0"/>
-          <w:shadow w:val="0"/>
-          <w:emboss w:val="0"/>
-          <w:imprint w:val="0"/>
-          <w:noProof w:val="0"/>
-          <w:vanish w:val="0"/>
-          <w:color w:val="auto"/>
-          <w:spacing w:val="0"/>
-          <w:w w:val="100"/>
-          <w:kern w:val="0"/>
-          <w:position w:val="0"/>
-          <w:sz w:val="24"/>
-          <w:szCs w:val="24"/>
-          <w:highlight w:val="none"/>
-          <w:u w:val="none" w:color="auto"/>
-          <w:bdr w:val="none" w:sz="0" w:space="0" w:color="auto"/>
-          <w:shd w:val="clear" w:color="auto" w:fill="auto"/>
-          <w:vertAlign w:val="baseline"/>
-          <w:rtl w:val="0"/>
-          <w:cs w:val="0"/>
-          <w:lang w:val="pt-BR" w:eastAsia="ja-JP" w:bidi="ar-SA"/>
-        </w:rPr>
-        <w:t xml:space="preserve"> </w:t>
-      </w:r>
-      <w:r>
-        <w:rPr>
-          <w:rStyle w:val="DefaultParagraphFont"/>
-          <w:rFonts w:ascii="Aptos" w:eastAsia="Aptos" w:hAnsi="Aptos" w:cs="Arial"/>
-          <w:b w:val="0"/>
-          <w:bCs w:val="0"/>
-          <w:i w:val="0"/>
-          <w:iCs w:val="0"/>
-          <w:caps w:val="0"/>
-          <w:smallCaps w:val="0"/>
-          <w:strike w:val="0"/>
-          <w:dstrike w:val="0"/>
-          <w:outline w:val="0"/>
-          <w:shadow w:val="0"/>
-          <w:emboss w:val="0"/>
-          <w:imprint w:val="0"/>
-          <w:noProof w:val="0"/>
-          <w:vanish w:val="0"/>
-          <w:color w:val="auto"/>
-          <w:spacing w:val="0"/>
-          <w:w w:val="100"/>
-          <w:kern w:val="0"/>
-          <w:position w:val="0"/>
-          <w:sz w:val="24"/>
-          <w:szCs w:val="24"/>
-          <w:highlight w:val="none"/>
-          <w:u w:val="none" w:color="auto"/>
-          <w:bdr w:val="none" w:sz="0" w:space="0" w:color="auto"/>
-          <w:shd w:val="clear" w:color="auto" w:fill="auto"/>
-          <w:vertAlign w:val="baseline"/>
-          <w:rtl w:val="0"/>
-          <w:cs w:val="0"/>
-          <w:lang w:val="pt-BR" w:eastAsia="ja-JP" w:bidi="ar-SA"/>
-        </w:rPr>
-        <w:t>Ele também pode pousar e decolar verticalmente, minimizando a necessidade de infraestrutura e espaço.</w:t>
+      </w:pPr>
+      <w:proofErr w:type="spellStart"/>
+      <w:r>
+        <w:t>ReleFly</w:t>
+      </w:r>
+      <w:proofErr w:type="spellEnd"/>
+      <w:r>
+        <w:t xml:space="preserve"> is designed to reduce carbon emissions and noise pollution by using renewable energy and silent propellers. It can also land and take off vertically, minimizing the need for infrastructure and space.</w:t>
       </w:r>
     </w:p>
     <w:p>
       <w:pPr>
         <w:pStyle w:val="Heading1"/>
-        <w:bidi w:val="0"/>
-      </w:pPr>
-      <w:r>
-        <w:rPr>
-          <w:rStyle w:val="DefaultParagraphFont"/>
-          <w:rFonts w:ascii="Aptos Display" w:eastAsia="Aptos Display" w:hAnsi="Aptos Display" w:cs="Times New Roman"/>
-          <w:b w:val="0"/>
-          <w:bCs w:val="0"/>
-          <w:i w:val="0"/>
-          <w:iCs w:val="0"/>
-          <w:caps w:val="0"/>
-          <w:smallCaps w:val="0"/>
-          <w:strike w:val="0"/>
-          <w:dstrike w:val="0"/>
-          <w:outline w:val="0"/>
-          <w:shadow w:val="0"/>
-          <w:emboss w:val="0"/>
-          <w:imprint w:val="0"/>
-          <w:noProof w:val="0"/>
-          <w:vanish w:val="0"/>
-          <w:color w:val="0F4761"/>
-          <w:spacing w:val="0"/>
-          <w:w w:val="100"/>
-          <w:kern w:val="0"/>
-          <w:position w:val="0"/>
-          <w:sz w:val="40"/>
-          <w:szCs w:val="40"/>
-          <w:highlight w:val="none"/>
-          <w:u w:val="none" w:color="auto"/>
-          <w:bdr w:val="none" w:sz="0" w:space="0" w:color="auto"/>
-          <w:shd w:val="clear" w:color="auto" w:fill="auto"/>
-          <w:vertAlign w:val="baseline"/>
-          <w:rtl w:val="0"/>
-          <w:cs w:val="0"/>
-          <w:lang w:val="pt-BR" w:eastAsia="ja-JP" w:bidi="ar-SA"/>
-        </w:rPr>
-        <w:t>A CEO da ReleCloud, Jane Smith, disse que o ReleFly é um divisor de águas para o setor de comércio eletrônico e os clientes.</w:t>
-      </w:r>
-      <w:r>
-        <w:rPr>
-          <w:rStyle w:val="DefaultParagraphFont"/>
-          <w:rFonts w:ascii="Aptos Display" w:eastAsia="Aptos Display" w:hAnsi="Aptos Display" w:cs="Times New Roman"/>
-          <w:b w:val="0"/>
-          <w:bCs w:val="0"/>
-          <w:i w:val="0"/>
-          <w:iCs w:val="0"/>
-          <w:caps w:val="0"/>
-          <w:smallCaps w:val="0"/>
-          <w:strike w:val="0"/>
-          <w:dstrike w:val="0"/>
-          <w:outline w:val="0"/>
-          <w:shadow w:val="0"/>
-          <w:emboss w:val="0"/>
-          <w:imprint w:val="0"/>
-          <w:noProof w:val="0"/>
-          <w:vanish w:val="0"/>
-          <w:color w:val="0F4761"/>
-          <w:spacing w:val="0"/>
-          <w:w w:val="100"/>
-          <w:kern w:val="0"/>
-          <w:position w:val="0"/>
-          <w:sz w:val="40"/>
-          <w:szCs w:val="40"/>
-          <w:highlight w:val="none"/>
-          <w:u w:val="none" w:color="auto"/>
-          <w:bdr w:val="none" w:sz="0" w:space="0" w:color="auto"/>
-          <w:shd w:val="clear" w:color="auto" w:fill="auto"/>
-          <w:vertAlign w:val="baseline"/>
-          <w:rtl w:val="0"/>
-          <w:cs w:val="0"/>
-          <w:lang w:val="pt-BR" w:eastAsia="ja-JP" w:bidi="ar-SA"/>
-        </w:rPr>
-        <w:t xml:space="preserve"> </w:t>
-      </w:r>
-      <w:r>
-        <w:rPr>
-          <w:rStyle w:val="DefaultParagraphFont"/>
-          <w:rFonts w:ascii="Aptos Display" w:eastAsia="Aptos Display" w:hAnsi="Aptos Display" w:cs="Times New Roman"/>
-          <w:b w:val="0"/>
-          <w:bCs w:val="0"/>
-          <w:i w:val="0"/>
-          <w:iCs w:val="0"/>
-          <w:caps w:val="0"/>
-          <w:smallCaps w:val="0"/>
-          <w:strike w:val="0"/>
-          <w:dstrike w:val="0"/>
-          <w:outline w:val="0"/>
-          <w:shadow w:val="0"/>
-          <w:emboss w:val="0"/>
-          <w:imprint w:val="0"/>
-          <w:noProof w:val="0"/>
-          <w:vanish w:val="0"/>
-          <w:color w:val="0F4761"/>
-          <w:spacing w:val="0"/>
-          <w:w w:val="100"/>
-          <w:kern w:val="0"/>
-          <w:position w:val="0"/>
-          <w:sz w:val="40"/>
-          <w:szCs w:val="40"/>
-          <w:highlight w:val="none"/>
-          <w:u w:val="none" w:color="auto"/>
-          <w:bdr w:val="none" w:sz="0" w:space="0" w:color="auto"/>
-          <w:shd w:val="clear" w:color="auto" w:fill="auto"/>
-          <w:vertAlign w:val="baseline"/>
-          <w:rtl w:val="0"/>
-          <w:cs w:val="0"/>
-          <w:lang w:val="pt-BR" w:eastAsia="ja-JP" w:bidi="ar-SA"/>
-        </w:rPr>
-        <w:t>"Estamos entusiasmados em apresentar o ReleFly, nosso novo drone de entrega, que oferecerá aos nossos clientes uma maneira mais rápida, segura e ecológica de receber seus pedidos.</w:t>
-      </w:r>
-      <w:r>
-        <w:rPr>
-          <w:rStyle w:val="DefaultParagraphFont"/>
-          <w:rFonts w:ascii="Aptos Display" w:eastAsia="Aptos Display" w:hAnsi="Aptos Display" w:cs="Times New Roman"/>
-          <w:b w:val="0"/>
-          <w:bCs w:val="0"/>
-          <w:i w:val="0"/>
-          <w:iCs w:val="0"/>
-          <w:caps w:val="0"/>
-          <w:smallCaps w:val="0"/>
-          <w:strike w:val="0"/>
-          <w:dstrike w:val="0"/>
-          <w:outline w:val="0"/>
-          <w:shadow w:val="0"/>
-          <w:emboss w:val="0"/>
-          <w:imprint w:val="0"/>
-          <w:noProof w:val="0"/>
-          <w:vanish w:val="0"/>
-          <w:color w:val="0F4761"/>
-          <w:spacing w:val="0"/>
-          <w:w w:val="100"/>
-          <w:kern w:val="0"/>
-          <w:position w:val="0"/>
-          <w:sz w:val="40"/>
-          <w:szCs w:val="40"/>
-          <w:highlight w:val="none"/>
-          <w:u w:val="none" w:color="auto"/>
-          <w:bdr w:val="none" w:sz="0" w:space="0" w:color="auto"/>
-          <w:shd w:val="clear" w:color="auto" w:fill="auto"/>
-          <w:vertAlign w:val="baseline"/>
-          <w:rtl w:val="0"/>
-          <w:cs w:val="0"/>
-          <w:lang w:val="pt-BR" w:eastAsia="ja-JP" w:bidi="ar-SA"/>
-        </w:rPr>
-        <w:t xml:space="preserve"> </w:t>
-      </w:r>
-      <w:r>
-        <w:rPr>
-          <w:rStyle w:val="DefaultParagraphFont"/>
-          <w:rFonts w:ascii="Aptos Display" w:eastAsia="Aptos Display" w:hAnsi="Aptos Display" w:cs="Times New Roman"/>
-          <w:b w:val="0"/>
-          <w:bCs w:val="0"/>
-          <w:i w:val="0"/>
-          <w:iCs w:val="0"/>
-          <w:caps w:val="0"/>
-          <w:smallCaps w:val="0"/>
-          <w:strike w:val="0"/>
-          <w:dstrike w:val="0"/>
-          <w:outline w:val="0"/>
-          <w:shadow w:val="0"/>
-          <w:emboss w:val="0"/>
-          <w:imprint w:val="0"/>
-          <w:noProof w:val="0"/>
-          <w:vanish w:val="0"/>
-          <w:color w:val="0F4761"/>
-          <w:spacing w:val="0"/>
-          <w:w w:val="100"/>
-          <w:kern w:val="0"/>
-          <w:position w:val="0"/>
-          <w:sz w:val="40"/>
-          <w:szCs w:val="40"/>
-          <w:highlight w:val="none"/>
-          <w:u w:val="none" w:color="auto"/>
-          <w:bdr w:val="none" w:sz="0" w:space="0" w:color="auto"/>
-          <w:shd w:val="clear" w:color="auto" w:fill="auto"/>
-          <w:vertAlign w:val="baseline"/>
-          <w:rtl w:val="0"/>
-          <w:cs w:val="0"/>
-          <w:lang w:val="pt-BR" w:eastAsia="ja-JP" w:bidi="ar-SA"/>
-        </w:rPr>
-        <w:t>O ReleFly é o resultado de anos de pesquisa e desenvolvimento e reflete nosso compromisso com a inovação e a satisfação do cliente.</w:t>
-      </w:r>
-      <w:r>
-        <w:rPr>
-          <w:rStyle w:val="DefaultParagraphFont"/>
-          <w:rFonts w:ascii="Aptos Display" w:eastAsia="Aptos Display" w:hAnsi="Aptos Display" w:cs="Times New Roman"/>
-          <w:b w:val="0"/>
-          <w:bCs w:val="0"/>
-          <w:i w:val="0"/>
-          <w:iCs w:val="0"/>
-          <w:caps w:val="0"/>
-          <w:smallCaps w:val="0"/>
-          <w:strike w:val="0"/>
-          <w:dstrike w:val="0"/>
-          <w:outline w:val="0"/>
-          <w:shadow w:val="0"/>
-          <w:emboss w:val="0"/>
-          <w:imprint w:val="0"/>
-          <w:noProof w:val="0"/>
-          <w:vanish w:val="0"/>
-          <w:color w:val="0F4761"/>
-          <w:spacing w:val="0"/>
-          <w:w w:val="100"/>
-          <w:kern w:val="0"/>
-          <w:position w:val="0"/>
-          <w:sz w:val="40"/>
-          <w:szCs w:val="40"/>
-          <w:highlight w:val="none"/>
-          <w:u w:val="none" w:color="auto"/>
-          <w:bdr w:val="none" w:sz="0" w:space="0" w:color="auto"/>
-          <w:shd w:val="clear" w:color="auto" w:fill="auto"/>
-          <w:vertAlign w:val="baseline"/>
-          <w:rtl w:val="0"/>
-          <w:cs w:val="0"/>
-          <w:lang w:val="pt-BR" w:eastAsia="ja-JP" w:bidi="ar-SA"/>
-        </w:rPr>
-        <w:t xml:space="preserve"> </w:t>
-      </w:r>
-      <w:r>
-        <w:rPr>
-          <w:rStyle w:val="DefaultParagraphFont"/>
-          <w:rFonts w:ascii="Aptos Display" w:eastAsia="Aptos Display" w:hAnsi="Aptos Display" w:cs="Times New Roman"/>
-          <w:b w:val="0"/>
-          <w:bCs w:val="0"/>
-          <w:i w:val="0"/>
-          <w:iCs w:val="0"/>
-          <w:caps w:val="0"/>
-          <w:smallCaps w:val="0"/>
-          <w:strike w:val="0"/>
-          <w:dstrike w:val="0"/>
-          <w:outline w:val="0"/>
-          <w:shadow w:val="0"/>
-          <w:emboss w:val="0"/>
-          <w:imprint w:val="0"/>
-          <w:noProof w:val="0"/>
-          <w:vanish w:val="0"/>
-          <w:color w:val="0F4761"/>
-          <w:spacing w:val="0"/>
-          <w:w w:val="100"/>
-          <w:kern w:val="0"/>
-          <w:position w:val="0"/>
-          <w:sz w:val="40"/>
-          <w:szCs w:val="40"/>
-          <w:highlight w:val="none"/>
-          <w:u w:val="none" w:color="auto"/>
-          <w:bdr w:val="none" w:sz="0" w:space="0" w:color="auto"/>
-          <w:shd w:val="clear" w:color="auto" w:fill="auto"/>
-          <w:vertAlign w:val="baseline"/>
-          <w:rtl w:val="0"/>
-          <w:cs w:val="0"/>
-          <w:lang w:val="pt-BR" w:eastAsia="ja-JP" w:bidi="ar-SA"/>
-        </w:rPr>
-        <w:t>Com o ReleFly, pretendemos tornar as compras online mais convenientes e agradáveis para todos."</w:t>
+      </w:pPr>
+      <w:proofErr w:type="spellStart"/>
+      <w:r>
+        <w:lastRenderedPageBreak/>
+        <w:t>ReleCloud's</w:t>
+      </w:r>
+      <w:proofErr w:type="spellEnd"/>
+      <w:r>
+        <w:t xml:space="preserve"> CEO, Jane Smith, said that </w:t>
+      </w:r>
+      <w:proofErr w:type="spellStart"/>
+      <w:r>
+        <w:t>ReleFly</w:t>
+      </w:r>
+      <w:proofErr w:type="spellEnd"/>
+      <w:r>
+        <w:t xml:space="preserve"> is a game-changer for the e-commerce industry and the customers. "We are excited to introduce </w:t>
+      </w:r>
+      <w:proofErr w:type="spellStart"/>
+      <w:r>
+        <w:t>ReleFly</w:t>
+      </w:r>
+      <w:proofErr w:type="spellEnd"/>
+      <w:r>
+        <w:t xml:space="preserve">, our new delivery drone, that will offer our customers a faster, safer, and greener way to receive their orders. </w:t>
+      </w:r>
+      <w:proofErr w:type="spellStart"/>
+      <w:r>
+        <w:t>ReleFly</w:t>
+      </w:r>
+      <w:proofErr w:type="spellEnd"/>
+      <w:r>
+        <w:t xml:space="preserve"> is the result of years of research and development and reflects our commitment to innovation and customer satisfaction. With </w:t>
+      </w:r>
+      <w:proofErr w:type="spellStart"/>
+      <w:r>
+        <w:t>ReleFly</w:t>
+      </w:r>
+      <w:proofErr w:type="spellEnd"/>
+      <w:r>
+        <w:t>, we aim to make online shopping more convenient and enjoyable for everyone."</w:t>
       </w:r>
     </w:p>
     <w:p>
@@ -748,43 +148,14 @@
           <w:ilvl w:val="0"/>
           <w:numId w:val="1"/>
         </w:numPr>
-        <w:bidi w:val="0"/>
-      </w:pPr>
-      <w:r>
-        <w:rPr>
-          <w:rStyle w:val="DefaultParagraphFont"/>
-          <w:rFonts w:ascii="Aptos" w:eastAsia="Aptos" w:hAnsi="Aptos" w:cs="Arial"/>
-          <w:b w:val="0"/>
-          <w:bCs w:val="0"/>
-          <w:i w:val="0"/>
-          <w:iCs w:val="0"/>
-          <w:caps w:val="0"/>
-          <w:smallCaps w:val="0"/>
-          <w:strike w:val="0"/>
-          <w:dstrike w:val="0"/>
-          <w:outline w:val="0"/>
-          <w:shadow w:val="0"/>
-          <w:emboss w:val="0"/>
-          <w:imprint w:val="0"/>
-          <w:noProof w:val="0"/>
-          <w:vanish w:val="0"/>
-          <w:color w:val="auto"/>
-          <w:spacing w:val="0"/>
-          <w:w w:val="100"/>
-          <w:kern w:val="0"/>
-          <w:position w:val="0"/>
-          <w:sz w:val="24"/>
-          <w:szCs w:val="24"/>
-          <w:highlight w:val="none"/>
-          <w:u w:val="none" w:color="auto"/>
-          <w:bdr w:val="none" w:sz="0" w:space="0" w:color="auto"/>
-          <w:shd w:val="clear" w:color="auto" w:fill="auto"/>
-          <w:vertAlign w:val="baseline"/>
-          <w:rtl w:val="0"/>
-          <w:cs w:val="0"/>
-          <w:lang w:val="pt-BR" w:eastAsia="ja-JP" w:bidi="ar-SA"/>
-        </w:rPr>
-        <w:t>A ReleCloud é uma empresa global de computação em nuvem e comércio eletrônico que oferece uma ampla gama de produtos e serviços, incluindo varejo online, computação em nuvem, streaming digital, inteligência artificial e muito mais.</w:t>
+      </w:pPr>
+      <w:proofErr w:type="spellStart"/>
+      <w:r>
+        <w:t>ReleCloud</w:t>
+      </w:r>
+      <w:proofErr w:type="spellEnd"/>
+      <w:r>
+        <w:t xml:space="preserve"> is a global cloud computing and e-commerce company that offers a wide range of products and services, including online retail, cloud computing, digital streaming, artificial intelligence, and more.</w:t>
       </w:r>
     </w:p>
     <w:p>
@@ -794,115 +165,22 @@
           <w:ilvl w:val="0"/>
           <w:numId w:val="1"/>
         </w:numPr>
-        <w:bidi w:val="0"/>
-      </w:pPr>
-      <w:r>
-        <w:rPr>
-          <w:rStyle w:val="DefaultParagraphFont"/>
-          <w:rFonts w:ascii="Aptos" w:eastAsia="Aptos" w:hAnsi="Aptos" w:cs="Arial"/>
-          <w:b w:val="0"/>
-          <w:bCs w:val="0"/>
-          <w:i w:val="0"/>
-          <w:iCs w:val="0"/>
-          <w:caps w:val="0"/>
-          <w:smallCaps w:val="0"/>
-          <w:strike w:val="0"/>
-          <w:dstrike w:val="0"/>
-          <w:outline w:val="0"/>
-          <w:shadow w:val="0"/>
-          <w:emboss w:val="0"/>
-          <w:imprint w:val="0"/>
-          <w:noProof w:val="0"/>
-          <w:vanish w:val="0"/>
-          <w:color w:val="auto"/>
-          <w:spacing w:val="0"/>
-          <w:w w:val="100"/>
-          <w:kern w:val="0"/>
-          <w:position w:val="0"/>
-          <w:sz w:val="24"/>
-          <w:szCs w:val="24"/>
-          <w:highlight w:val="none"/>
-          <w:u w:val="none" w:color="auto"/>
-          <w:bdr w:val="none" w:sz="0" w:space="0" w:color="auto"/>
-          <w:shd w:val="clear" w:color="auto" w:fill="auto"/>
-          <w:vertAlign w:val="baseline"/>
-          <w:rtl w:val="0"/>
-          <w:cs w:val="0"/>
-          <w:lang w:val="pt-BR" w:eastAsia="ja-JP" w:bidi="ar-SA"/>
-        </w:rPr>
-        <w:t>A ReleCloud tem mais de 200 milhões de clientes em todo o mundo e emprega mais de 500.000 pessoas.</w:t>
-      </w:r>
-      <w:r>
-        <w:rPr>
-          <w:rStyle w:val="DefaultParagraphFont"/>
-          <w:rFonts w:ascii="Aptos" w:eastAsia="Aptos" w:hAnsi="Aptos" w:cs="Arial"/>
-          <w:b w:val="0"/>
-          <w:bCs w:val="0"/>
-          <w:i w:val="0"/>
-          <w:iCs w:val="0"/>
-          <w:caps w:val="0"/>
-          <w:smallCaps w:val="0"/>
-          <w:strike w:val="0"/>
-          <w:dstrike w:val="0"/>
-          <w:outline w:val="0"/>
-          <w:shadow w:val="0"/>
-          <w:emboss w:val="0"/>
-          <w:imprint w:val="0"/>
-          <w:noProof w:val="0"/>
-          <w:vanish w:val="0"/>
-          <w:color w:val="auto"/>
-          <w:spacing w:val="0"/>
-          <w:w w:val="100"/>
-          <w:kern w:val="0"/>
-          <w:position w:val="0"/>
-          <w:sz w:val="24"/>
-          <w:szCs w:val="24"/>
-          <w:highlight w:val="none"/>
-          <w:u w:val="none" w:color="auto"/>
-          <w:bdr w:val="none" w:sz="0" w:space="0" w:color="auto"/>
-          <w:shd w:val="clear" w:color="auto" w:fill="auto"/>
-          <w:vertAlign w:val="baseline"/>
-          <w:rtl w:val="0"/>
-          <w:cs w:val="0"/>
-          <w:lang w:val="pt-BR" w:eastAsia="ja-JP" w:bidi="ar-SA"/>
-        </w:rPr>
-        <w:t xml:space="preserve"> </w:t>
-      </w:r>
-      <w:r>
-        <w:rPr>
-          <w:rStyle w:val="DefaultParagraphFont"/>
-          <w:rFonts w:ascii="Aptos" w:eastAsia="Aptos" w:hAnsi="Aptos" w:cs="Arial"/>
-          <w:b w:val="0"/>
-          <w:bCs w:val="0"/>
-          <w:i w:val="0"/>
-          <w:iCs w:val="0"/>
-          <w:caps w:val="0"/>
-          <w:smallCaps w:val="0"/>
-          <w:strike w:val="0"/>
-          <w:dstrike w:val="0"/>
-          <w:outline w:val="0"/>
-          <w:shadow w:val="0"/>
-          <w:emboss w:val="0"/>
-          <w:imprint w:val="0"/>
-          <w:noProof w:val="0"/>
-          <w:vanish w:val="0"/>
-          <w:color w:val="auto"/>
-          <w:spacing w:val="0"/>
-          <w:w w:val="100"/>
-          <w:kern w:val="0"/>
-          <w:position w:val="0"/>
-          <w:sz w:val="24"/>
-          <w:szCs w:val="24"/>
-          <w:highlight w:val="none"/>
-          <w:u w:val="none" w:color="auto"/>
-          <w:bdr w:val="none" w:sz="0" w:space="0" w:color="auto"/>
-          <w:shd w:val="clear" w:color="auto" w:fill="auto"/>
-          <w:vertAlign w:val="baseline"/>
-          <w:rtl w:val="0"/>
-          <w:cs w:val="0"/>
-          <w:lang w:val="pt-BR" w:eastAsia="ja-JP" w:bidi="ar-SA"/>
-        </w:rPr>
-        <w:t>A receita da ReleCloud em 2023 foi de US$ 500 bilhões, tornando-a uma das empresas mais valiosas do mundo.</w:t>
+      </w:pPr>
+      <w:proofErr w:type="spellStart"/>
+      <w:r>
+        <w:t>ReleCloud</w:t>
+      </w:r>
+      <w:proofErr w:type="spellEnd"/>
+      <w:r>
+        <w:t xml:space="preserve"> has over 200 million customers worldwide and employs over 500,000 people. </w:t>
+      </w:r>
+      <w:proofErr w:type="spellStart"/>
+      <w:r>
+        <w:t>ReleCloud's</w:t>
+      </w:r>
+      <w:proofErr w:type="spellEnd"/>
+      <w:r>
+        <w:t xml:space="preserve"> revenue in 2023 was $500 billion, making it one of the most valuable companies in the world.</w:t>
       </w:r>
     </w:p>
     <w:p>
@@ -912,157 +190,46 @@
           <w:ilvl w:val="0"/>
           <w:numId w:val="1"/>
         </w:numPr>
-        <w:bidi w:val="0"/>
-      </w:pPr>
-      <w:r>
-        <w:rPr>
-          <w:rStyle w:val="DefaultParagraphFont"/>
-          <w:rFonts w:ascii="Aptos" w:eastAsia="Aptos" w:hAnsi="Aptos" w:cs="Arial"/>
-          <w:b w:val="0"/>
-          <w:bCs w:val="0"/>
-          <w:i w:val="0"/>
-          <w:iCs w:val="0"/>
-          <w:caps w:val="0"/>
-          <w:smallCaps w:val="0"/>
-          <w:strike w:val="0"/>
-          <w:dstrike w:val="0"/>
-          <w:outline w:val="0"/>
-          <w:shadow w:val="0"/>
-          <w:emboss w:val="0"/>
-          <w:imprint w:val="0"/>
-          <w:noProof w:val="0"/>
-          <w:vanish w:val="0"/>
-          <w:color w:val="auto"/>
-          <w:spacing w:val="0"/>
-          <w:w w:val="100"/>
-          <w:kern w:val="0"/>
-          <w:position w:val="0"/>
-          <w:sz w:val="24"/>
-          <w:szCs w:val="24"/>
-          <w:highlight w:val="none"/>
-          <w:u w:val="none" w:color="auto"/>
-          <w:bdr w:val="none" w:sz="0" w:space="0" w:color="auto"/>
-          <w:shd w:val="clear" w:color="auto" w:fill="auto"/>
-          <w:vertAlign w:val="baseline"/>
-          <w:rtl w:val="0"/>
-          <w:cs w:val="0"/>
-          <w:lang w:val="pt-BR" w:eastAsia="ja-JP" w:bidi="ar-SA"/>
-        </w:rPr>
-        <w:t>A ReleCloud é conhecida por sua cultura centrada no cliente e seu foco em inovação e responsabilidade social.</w:t>
-      </w:r>
-      <w:r>
-        <w:rPr>
-          <w:rStyle w:val="DefaultParagraphFont"/>
-          <w:rFonts w:ascii="Aptos" w:eastAsia="Aptos" w:hAnsi="Aptos" w:cs="Arial"/>
-          <w:b w:val="0"/>
-          <w:bCs w:val="0"/>
-          <w:i w:val="0"/>
-          <w:iCs w:val="0"/>
-          <w:caps w:val="0"/>
-          <w:smallCaps w:val="0"/>
-          <w:strike w:val="0"/>
-          <w:dstrike w:val="0"/>
-          <w:outline w:val="0"/>
-          <w:shadow w:val="0"/>
-          <w:emboss w:val="0"/>
-          <w:imprint w:val="0"/>
-          <w:noProof w:val="0"/>
-          <w:vanish w:val="0"/>
-          <w:color w:val="auto"/>
-          <w:spacing w:val="0"/>
-          <w:w w:val="100"/>
-          <w:kern w:val="0"/>
-          <w:position w:val="0"/>
-          <w:sz w:val="24"/>
-          <w:szCs w:val="24"/>
-          <w:highlight w:val="none"/>
-          <w:u w:val="none" w:color="auto"/>
-          <w:bdr w:val="none" w:sz="0" w:space="0" w:color="auto"/>
-          <w:shd w:val="clear" w:color="auto" w:fill="auto"/>
-          <w:vertAlign w:val="baseline"/>
-          <w:rtl w:val="0"/>
-          <w:cs w:val="0"/>
-          <w:lang w:val="pt-BR" w:eastAsia="ja-JP" w:bidi="ar-SA"/>
-        </w:rPr>
-        <w:t xml:space="preserve"> </w:t>
-      </w:r>
-      <w:r>
-        <w:rPr>
-          <w:rStyle w:val="DefaultParagraphFont"/>
-          <w:rFonts w:ascii="Aptos" w:eastAsia="Aptos" w:hAnsi="Aptos" w:cs="Arial"/>
-          <w:b w:val="0"/>
-          <w:bCs w:val="0"/>
-          <w:i w:val="0"/>
-          <w:iCs w:val="0"/>
-          <w:caps w:val="0"/>
-          <w:smallCaps w:val="0"/>
-          <w:strike w:val="0"/>
-          <w:dstrike w:val="0"/>
-          <w:outline w:val="0"/>
-          <w:shadow w:val="0"/>
-          <w:emboss w:val="0"/>
-          <w:imprint w:val="0"/>
-          <w:noProof w:val="0"/>
-          <w:vanish w:val="0"/>
-          <w:color w:val="auto"/>
-          <w:spacing w:val="0"/>
-          <w:w w:val="100"/>
-          <w:kern w:val="0"/>
-          <w:position w:val="0"/>
-          <w:sz w:val="24"/>
-          <w:szCs w:val="24"/>
-          <w:highlight w:val="none"/>
-          <w:u w:val="none" w:color="auto"/>
-          <w:bdr w:val="none" w:sz="0" w:space="0" w:color="auto"/>
-          <w:shd w:val="clear" w:color="auto" w:fill="auto"/>
-          <w:vertAlign w:val="baseline"/>
-          <w:rtl w:val="0"/>
-          <w:cs w:val="0"/>
-          <w:lang w:val="pt-BR" w:eastAsia="ja-JP" w:bidi="ar-SA"/>
-        </w:rPr>
-        <w:t>A ReleCloud investiu pesadamente em energia renovável, educação, saúde e filantropia.</w:t>
+      </w:pPr>
+      <w:proofErr w:type="spellStart"/>
+      <w:r>
+        <w:t>ReleCloud</w:t>
+      </w:r>
+      <w:proofErr w:type="spellEnd"/>
+      <w:r>
+        <w:t xml:space="preserve"> is known for its customer-centric culture and its focus on innovation and social responsibility. </w:t>
+      </w:r>
+      <w:proofErr w:type="spellStart"/>
+      <w:r>
+        <w:t>ReleCloud</w:t>
+      </w:r>
+      <w:proofErr w:type="spellEnd"/>
+      <w:r>
+        <w:t xml:space="preserve"> has invested heavily in renewable energy, education, health, and philanthropy.</w:t>
       </w:r>
     </w:p>
     <w:p>
       <w:pPr>
         <w:pStyle w:val="Heading1"/>
-        <w:bidi w:val="0"/>
-      </w:pPr>
-      <w:r>
-        <w:rPr>
-          <w:rStyle w:val="DefaultParagraphFont"/>
-          <w:rFonts w:ascii="Aptos Display" w:eastAsia="Aptos Display" w:hAnsi="Aptos Display" w:cs="Times New Roman"/>
-          <w:b w:val="0"/>
-          <w:bCs w:val="0"/>
-          <w:i w:val="0"/>
-          <w:iCs w:val="0"/>
-          <w:caps w:val="0"/>
-          <w:smallCaps w:val="0"/>
-          <w:strike w:val="0"/>
-          <w:dstrike w:val="0"/>
-          <w:outline w:val="0"/>
-          <w:shadow w:val="0"/>
-          <w:emboss w:val="0"/>
-          <w:imprint w:val="0"/>
-          <w:noProof w:val="0"/>
-          <w:vanish w:val="0"/>
-          <w:color w:val="0F4761"/>
-          <w:spacing w:val="0"/>
-          <w:w w:val="100"/>
-          <w:kern w:val="0"/>
-          <w:position w:val="0"/>
-          <w:sz w:val="40"/>
-          <w:szCs w:val="40"/>
-          <w:highlight w:val="none"/>
-          <w:u w:val="none" w:color="auto"/>
-          <w:bdr w:val="none" w:sz="0" w:space="0" w:color="auto"/>
-          <w:shd w:val="clear" w:color="auto" w:fill="auto"/>
-          <w:vertAlign w:val="baseline"/>
-          <w:rtl w:val="0"/>
-          <w:cs w:val="0"/>
-          <w:lang w:val="pt-BR" w:eastAsia="ja-JP" w:bidi="ar-SA"/>
-        </w:rPr>
-        <w:t>Para obter mais informações sobre o ReleFly e a ReleCloud, visite www.relecloud.com ou entre em contato com press@relecloud.com.</w:t>
+      </w:pPr>
+      <w:r>
+        <w:t xml:space="preserve">For more information about </w:t>
+      </w:r>
+      <w:proofErr w:type="spellStart"/>
+      <w:r>
+        <w:t>ReleFly</w:t>
+      </w:r>
+      <w:proofErr w:type="spellEnd"/>
+      <w:r>
+        <w:t xml:space="preserve"> and </w:t>
+      </w:r>
+      <w:proofErr w:type="spellStart"/>
+      <w:r>
+        <w:t>ReleCloud</w:t>
+      </w:r>
+      <w:proofErr w:type="spellEnd"/>
+      <w:r>
+        <w:t>, please visit www.relecloud.com or contact press@relecloud.com.</w:t>
       </w:r>
     </w:p>
     <w:p/>
@@ -1077,12 +244,12 @@
 </file>
 
 <file path=word/numbering.xml><?xml version="1.0" encoding="utf-8"?>
-<w:numbering xmlns:wpc="http://schemas.microsoft.com/office/word/2010/wordprocessingCanvas" xmlns:cx="http://schemas.microsoft.com/office/drawing/2014/chartex" xmlns:cx1="http://schemas.microsoft.com/office/drawing/2015/9/8/chartex" xmlns:cx2="http://schemas.microsoft.com/office/drawing/2015/10/21/chartex" xmlns:cx3="http://schemas.microsoft.com/office/drawing/2016/5/9/chartex" xmlns:cx4="http://schemas.microsoft.com/office/drawing/2016/5/10/chartex" xmlns:cx5="http://schemas.microsoft.com/office/drawing/2016/5/11/chartex" xmlns:mc="http://schemas.openxmlformats.org/markup-compatibility/2006" xmlns:o="urn:schemas-microsoft-com:office:office" xmlns:r="http://schemas.openxmlformats.org/officeDocument/2006/relationships" xmlns:m="http://schemas.openxmlformats.org/officeDocument/2006/math" xmlns:v="urn:schemas-microsoft-com:vml" xmlns:wp14="http://schemas.microsoft.com/office/word/2010/wordprocessingDrawing" xmlns:wp="http://schemas.openxmlformats.org/drawingml/2006/wordprocessingDrawing" xmlns:w10="urn:schemas-microsoft-com:office:word" xmlns:w="http://schemas.openxmlformats.org/wordprocessingml/2006/main" xmlns:w14="http://schemas.microsoft.com/office/word/2010/wordml" xmlns:w15="http://schemas.microsoft.com/office/word/2012/wordml" xmlns:wne="http://schemas.microsoft.com/office/word/2006/wordml" xmlns:w16cid="http://schemas.microsoft.com/office/word/2016/wordml/cid" xmlns:w16se="http://schemas.microsoft.com/office/word/2015/wordml/symex" xmlns:wpg="http://schemas.microsoft.com/office/word/2010/wordprocessingGroup" xmlns:wpi="http://schemas.microsoft.com/office/word/2010/wordprocessingInk" xmlns:wps="http://schemas.microsoft.com/office/word/2010/wordprocessingShape" mc:Ignorable="w14 w15 wp14 w16se w16cid">
-  <w:abstractNum w:abstractNumId="0">
+<w:numbering xmlns:wpc="http://schemas.microsoft.com/office/word/2010/wordprocessingCanvas" xmlns:cx="http://schemas.microsoft.com/office/drawing/2014/chartex" xmlns:cx1="http://schemas.microsoft.com/office/drawing/2015/9/8/chartex" xmlns:cx2="http://schemas.microsoft.com/office/drawing/2015/10/21/chartex" xmlns:cx3="http://schemas.microsoft.com/office/drawing/2016/5/9/chartex" xmlns:cx4="http://schemas.microsoft.com/office/drawing/2016/5/10/chartex" xmlns:cx5="http://schemas.microsoft.com/office/drawing/2016/5/11/chartex" xmlns:cx6="http://schemas.microsoft.com/office/drawing/2016/5/12/chartex" xmlns:cx7="http://schemas.microsoft.com/office/drawing/2016/5/13/chartex" xmlns:cx8="http://schemas.microsoft.com/office/drawing/2016/5/14/chartex" xmlns:mc="http://schemas.openxmlformats.org/markup-compatibility/2006" xmlns:aink="http://schemas.microsoft.com/office/drawing/2016/ink" xmlns:am3d="http://schemas.microsoft.com/office/drawing/2017/model3d" xmlns:o="urn:schemas-microsoft-com:office:office" xmlns:oel="http://schemas.microsoft.com/office/2019/extlst" xmlns:r="http://schemas.openxmlformats.org/officeDocument/2006/relationships" xmlns:m="http://schemas.openxmlformats.org/officeDocument/2006/math" xmlns:v="urn:schemas-microsoft-com:vml" xmlns:wp14="http://schemas.microsoft.com/office/word/2010/wordprocessingDrawing" xmlns:wp="http://schemas.openxmlformats.org/drawingml/2006/wordprocessingDrawing" xmlns:w10="urn:schemas-microsoft-com:office:word" xmlns:w="http://schemas.openxmlformats.org/wordprocessingml/2006/main" xmlns:w14="http://schemas.microsoft.com/office/word/2010/wordml" xmlns:w15="http://schemas.microsoft.com/office/word/2012/wordml" xmlns:w16cex="http://schemas.microsoft.com/office/word/2018/wordml/cex" xmlns:w16cid="http://schemas.microsoft.com/office/word/2016/wordml/cid" xmlns:w16="http://schemas.microsoft.com/office/word/2018/wordml" xmlns:w16du="http://schemas.microsoft.com/office/word/2023/wordml/word16du" xmlns:w16sdtdh="http://schemas.microsoft.com/office/word/2020/wordml/sdtdatahash" xmlns:w16sdtfl="http://schemas.microsoft.com/office/word/2024/wordml/sdtformatlock" xmlns:w16se="http://schemas.microsoft.com/office/word/2015/wordml/symex" xmlns:wpg="http://schemas.microsoft.com/office/word/2010/wordprocessingGroup" xmlns:wpi="http://schemas.microsoft.com/office/word/2010/wordprocessingInk" xmlns:wne="http://schemas.microsoft.com/office/word/2006/wordml" xmlns:wps="http://schemas.microsoft.com/office/word/2010/wordprocessingShape" mc:Ignorable="w14 w15 w16se w16cid w16 w16cex w16sdtdh w16sdtfl w16du wp14">
+  <w:abstractNum w:abstractNumId="0" w15:restartNumberingAfterBreak="0">
     <w:nsid w:val="4F20C1EB"/>
     <w:multiLevelType w:val="hybridMultilevel"/>
     <w:tmpl w:val="CB88C198"/>
-    <w:lvl w:ilvl="0">
+    <w:lvl w:ilvl="0" w:tplc="75CC8970">
       <w:start w:val="1"/>
       <w:numFmt w:val="bullet"/>
       <w:lvlText w:val=""/>
@@ -1094,7 +261,7 @@
         <w:rFonts w:ascii="Symbol" w:hAnsi="Symbol" w:hint="default"/>
       </w:rPr>
     </w:lvl>
-    <w:lvl w:ilvl="1">
+    <w:lvl w:ilvl="1" w:tplc="F2E01C94">
       <w:start w:val="1"/>
       <w:numFmt w:val="bullet"/>
       <w:lvlText w:val="o"/>
@@ -1106,7 +273,7 @@
         <w:rFonts w:ascii="Courier New" w:hAnsi="Courier New" w:hint="default"/>
       </w:rPr>
     </w:lvl>
-    <w:lvl w:ilvl="2">
+    <w:lvl w:ilvl="2" w:tplc="B69620DC">
       <w:start w:val="1"/>
       <w:numFmt w:val="bullet"/>
       <w:lvlText w:val=""/>
@@ -1118,7 +285,7 @@
         <w:rFonts w:ascii="Wingdings" w:hAnsi="Wingdings" w:hint="default"/>
       </w:rPr>
     </w:lvl>
-    <w:lvl w:ilvl="3">
+    <w:lvl w:ilvl="3" w:tplc="DF9E621C">
       <w:start w:val="1"/>
       <w:numFmt w:val="bullet"/>
       <w:lvlText w:val=""/>
@@ -1130,7 +297,7 @@
         <w:rFonts w:ascii="Symbol" w:hAnsi="Symbol" w:hint="default"/>
       </w:rPr>
     </w:lvl>
-    <w:lvl w:ilvl="4">
+    <w:lvl w:ilvl="4" w:tplc="59C8C2C4">
       <w:start w:val="1"/>
       <w:numFmt w:val="bullet"/>
       <w:lvlText w:val="o"/>
@@ -1142,7 +309,7 @@
         <w:rFonts w:ascii="Courier New" w:hAnsi="Courier New" w:hint="default"/>
       </w:rPr>
     </w:lvl>
-    <w:lvl w:ilvl="5">
+    <w:lvl w:ilvl="5" w:tplc="74B6DDEC">
       <w:start w:val="1"/>
       <w:numFmt w:val="bullet"/>
       <w:lvlText w:val=""/>
@@ -1154,7 +321,7 @@
         <w:rFonts w:ascii="Wingdings" w:hAnsi="Wingdings" w:hint="default"/>
       </w:rPr>
     </w:lvl>
-    <w:lvl w:ilvl="6">
+    <w:lvl w:ilvl="6" w:tplc="542C702E">
       <w:start w:val="1"/>
       <w:numFmt w:val="bullet"/>
       <w:lvlText w:val=""/>
@@ -1166,7 +333,7 @@
         <w:rFonts w:ascii="Symbol" w:hAnsi="Symbol" w:hint="default"/>
       </w:rPr>
     </w:lvl>
-    <w:lvl w:ilvl="7">
+    <w:lvl w:ilvl="7" w:tplc="0C9C20B4">
       <w:start w:val="1"/>
       <w:numFmt w:val="bullet"/>
       <w:lvlText w:val="o"/>
@@ -1178,7 +345,7 @@
         <w:rFonts w:ascii="Courier New" w:hAnsi="Courier New" w:hint="default"/>
       </w:rPr>
     </w:lvl>
-    <w:lvl w:ilvl="8">
+    <w:lvl w:ilvl="8" w:tplc="1264F48A">
       <w:start w:val="1"/>
       <w:numFmt w:val="bullet"/>
       <w:lvlText w:val=""/>
@@ -1198,7 +365,7 @@
 </file>
 
 <file path=word/styles.xml><?xml version="1.0" encoding="utf-8"?>
-<w:styles xmlns:mc="http://schemas.openxmlformats.org/markup-compatibility/2006" xmlns:r="http://schemas.openxmlformats.org/officeDocument/2006/relationships" xmlns:w="http://schemas.openxmlformats.org/wordprocessingml/2006/main" xmlns:w14="http://schemas.microsoft.com/office/word/2010/wordml" xmlns:w15="http://schemas.microsoft.com/office/word/2012/wordml" xmlns:w16cid="http://schemas.microsoft.com/office/word/2016/wordml/cid" xmlns:w16se="http://schemas.microsoft.com/office/word/2015/wordml/symex" mc:Ignorable="w14 w15 w16se w16cid">
+<w:styles xmlns:mc="http://schemas.openxmlformats.org/markup-compatibility/2006" xmlns:r="http://schemas.openxmlformats.org/officeDocument/2006/relationships" xmlns:w="http://schemas.openxmlformats.org/wordprocessingml/2006/main" xmlns:w14="http://schemas.microsoft.com/office/word/2010/wordml" xmlns:w15="http://schemas.microsoft.com/office/word/2012/wordml" xmlns:w16cex="http://schemas.microsoft.com/office/word/2018/wordml/cex" xmlns:w16cid="http://schemas.microsoft.com/office/word/2016/wordml/cid" xmlns:w16="http://schemas.microsoft.com/office/word/2018/wordml" xmlns:w16du="http://schemas.microsoft.com/office/word/2023/wordml/word16du" xmlns:w16sdtdh="http://schemas.microsoft.com/office/word/2020/wordml/sdtdatahash" xmlns:w16sdtfl="http://schemas.microsoft.com/office/word/2024/wordml/sdtformatlock" xmlns:w16se="http://schemas.microsoft.com/office/word/2015/wordml/symex" mc:Ignorable="w14 w15 w16se w16cid w16 w16cex w16sdtdh w16sdtfl w16du">
   <w:docDefaults>
     <w:rPrDefault>
       <w:rPr>
@@ -1586,11 +753,11 @@
     <w:lsdException w:name="List Table 5 Dark Accent 6" w:uiPriority="50"/>
     <w:lsdException w:name="List Table 6 Colorful Accent 6" w:uiPriority="51"/>
     <w:lsdException w:name="List Table 7 Colorful Accent 6" w:uiPriority="52"/>
-    <w:lsdException w:name="Smart Link" w:semiHidden="1" w:unhideWhenUsed="1"/>
     <w:lsdException w:name="Mention" w:semiHidden="1" w:unhideWhenUsed="1"/>
     <w:lsdException w:name="Smart Hyperlink" w:semiHidden="1" w:unhideWhenUsed="1"/>
     <w:lsdException w:name="Hashtag" w:semiHidden="1" w:unhideWhenUsed="1"/>
     <w:lsdException w:name="Unresolved Mention" w:semiHidden="1" w:unhideWhenUsed="1"/>
+    <w:lsdException w:name="Smart Link" w:semiHidden="1" w:unhideWhenUsed="1"/>
   </w:latentStyles>
   <w:style w:type="paragraph" w:default="1" w:styleId="Normal">
     <w:name w:val="Normal"/>

</xml_diff>